<commit_message>
added hyperlinks to files
</commit_message>
<xml_diff>
--- a/files/Installing your own TAG Server.docx
+++ b/files/Installing your own TAG Server.docx
@@ -35,8 +35,18 @@
           <w:b/>
           <w:i/>
         </w:rPr>
-        <w:t>Here is another comprehensive guide to setting up a tag server from the client’s POV: http://cs.brown.edu/research/ptc/tag/TAGUsersGuide.pdf</w:t>
-      </w:r>
+        <w:t xml:space="preserve">Here is another comprehensive guide to setting up a tag server from the client’s POV: </w:t>
+      </w:r>
+      <w:hyperlink r:id="rId4" w:history="1">
+        <w:r>
+          <w:rPr>
+            <w:rStyle w:val="Hyperlink"/>
+            <w:b/>
+            <w:i/>
+          </w:rPr>
+          <w:t>http://cs.brown.edu/research/ptc/tag/TAGUsersGuide.pdf</w:t>
+        </w:r>
+      </w:hyperlink>
     </w:p>
     <w:p/>
     <w:p>
@@ -88,7 +98,15 @@
         <w:t>”</w:t>
       </w:r>
       <w:r>
-        <w:t xml:space="preserve"> instead of the option to upgrade sql server.</w:t>
+        <w:t xml:space="preserve"> instead of the option to upgrade </w:t>
+      </w:r>
+      <w:proofErr w:type="spellStart"/>
+      <w:r>
+        <w:t>sql</w:t>
+      </w:r>
+      <w:proofErr w:type="spellEnd"/>
+      <w:r>
+        <w:t xml:space="preserve"> server.</w:t>
       </w:r>
       <w:r>
         <w:t xml:space="preserve"> For inexperienced users, when asked to choose features to install, select all the available options.</w:t>
@@ -105,13 +123,36 @@
         <w:rPr>
           <w:b/>
         </w:rPr>
-        <w:t>1. Microsoft SQL Server 2008: http://www.microsoft.com/en-us/download/details.aspx?id=20610</w:t>
-      </w:r>
-    </w:p>
-    <w:p/>
-    <w:p>
-      <w:r>
-        <w:t>When asked for a user account to run SQL Server 2008, please refer to this: http://stackoverflow.com/questions/63749/what-user-account-would-you-recommend-running-the-sql-server-express-2008-servic and make the best judgment according to your system capabilities (</w:t>
+        <w:t xml:space="preserve">1. Microsoft SQL Server 2008: </w:t>
+      </w:r>
+      <w:hyperlink r:id="rId5" w:history="1">
+        <w:r>
+          <w:rPr>
+            <w:rStyle w:val="Hyperlink"/>
+            <w:b/>
+          </w:rPr>
+          <w:t>http://www.microsoft.com/en-us/download/details.aspx?id=20610</w:t>
+        </w:r>
+      </w:hyperlink>
+    </w:p>
+    <w:p/>
+    <w:p>
+      <w:r>
+        <w:t xml:space="preserve">When asked for a user account to run SQL Server 2008, please refer to this: </w:t>
+      </w:r>
+      <w:hyperlink r:id="rId6" w:history="1">
+        <w:r>
+          <w:rPr>
+            <w:rStyle w:val="Hyperlink"/>
+          </w:rPr>
+          <w:t>http://stackoverflow.com/questions/63749/what-user-account-would-you-recommend-running-the-sql-server-express-2008-servic</w:t>
+        </w:r>
+      </w:hyperlink>
+      <w:r>
+        <w:t xml:space="preserve"> </w:t>
+      </w:r>
+      <w:r>
+        <w:t>and make the best judgment according to your system capabilities (</w:t>
       </w:r>
       <w:r>
         <w:t xml:space="preserve">if you are confused about which account to run as, </w:t>
@@ -137,23 +178,37 @@
       <w:r>
         <w:t xml:space="preserve">your </w:t>
       </w:r>
-      <w:r>
-        <w:t>SQLExpress instances with Windows Authentication and/or SQL Server Authentication (which adds another layer of security with a specified login/password).</w:t>
-      </w:r>
-    </w:p>
-    <w:p/>
-    <w:p>
-      <w:pPr>
-        <w:rPr>
-          <w:b/>
-        </w:rPr>
-      </w:pPr>
-      <w:r>
-        <w:rPr>
-          <w:b/>
-        </w:rPr>
-        <w:t>2. SQL Server Shared Management Objects: http://www.microsoft.com/en-us/download/details.aspx?id=30440</w:t>
-      </w:r>
+      <w:proofErr w:type="spellStart"/>
+      <w:r>
+        <w:t>SQLExpress</w:t>
+      </w:r>
+      <w:proofErr w:type="spellEnd"/>
+      <w:r>
+        <w:t xml:space="preserve"> instances with Windows Authentication and/or SQL Server Authentication (which adds another layer of security with a specified login/password).</w:t>
+      </w:r>
+    </w:p>
+    <w:p/>
+    <w:p>
+      <w:pPr>
+        <w:rPr>
+          <w:b/>
+        </w:rPr>
+      </w:pPr>
+      <w:r>
+        <w:rPr>
+          <w:b/>
+        </w:rPr>
+        <w:t xml:space="preserve">2. SQL Server Shared Management Objects: </w:t>
+      </w:r>
+      <w:hyperlink r:id="rId7" w:history="1">
+        <w:r>
+          <w:rPr>
+            <w:rStyle w:val="Hyperlink"/>
+            <w:b/>
+          </w:rPr>
+          <w:t>http://www.microsoft.com/en-us/download/details.aspx?id=30440</w:t>
+        </w:r>
+      </w:hyperlink>
     </w:p>
     <w:p>
       <w:pPr>
@@ -225,12 +280,15 @@
         </w:rPr>
         <w:t xml:space="preserve">3. SQL Server Replication Management Object: </w:t>
       </w:r>
-      <w:r>
-        <w:rPr>
-          <w:b/>
-        </w:rPr>
-        <w:tab/>
-      </w:r>
+      <w:hyperlink r:id="rId8" w:history="1">
+        <w:r>
+          <w:rPr>
+            <w:rStyle w:val="Hyperlink"/>
+            <w:b/>
+          </w:rPr>
+          <w:t>http://www.microsoft.com/en-us/download/details.aspx?id=27596</w:t>
+        </w:r>
+      </w:hyperlink>
     </w:p>
     <w:p/>
     <w:p>
@@ -293,8 +351,26 @@
         </w:rPr>
         <w:t>4. SQL Server 2008 R2 SP1:</w:t>
       </w:r>
-    </w:p>
-    <w:p/>
+      <w:r>
+        <w:rPr>
+          <w:b/>
+        </w:rPr>
+        <w:t xml:space="preserve"> </w:t>
+      </w:r>
+      <w:hyperlink r:id="rId9" w:history="1">
+        <w:r>
+          <w:rPr>
+            <w:rStyle w:val="Hyperlink"/>
+            <w:b/>
+          </w:rPr>
+          <w:t>http://www.microsoft.com/en-us/download/details.aspx?id=26727</w:t>
+        </w:r>
+      </w:hyperlink>
+    </w:p>
+    <w:p>
+      <w:bookmarkStart w:id="0" w:name="_GoBack"/>
+      <w:bookmarkEnd w:id="0"/>
+    </w:p>
     <w:p>
       <w:r>
         <w:t>Depending on your system, install the correct package:</w:t>
@@ -319,9 +395,12 @@
           <w:szCs w:val="20"/>
           <w:shd w:val="clear" w:color="auto" w:fill="FFFFFF"/>
         </w:rPr>
-        <w:t>-</w:t>
-      </w:r>
-      <w:r>
+        <w:t>-SQLServer2008R2SP1-KB2528583-x64-ENU.exe</w:t>
+      </w:r>
+    </w:p>
+    <w:p>
+      <w:pPr>
+        <w:ind w:firstLine="720"/>
         <w:rPr>
           <w:rFonts w:ascii="Segoe UI" w:hAnsi="Segoe UI" w:cs="Segoe UI"/>
           <w:color w:val="333333"/>
@@ -329,12 +408,8 @@
           <w:szCs w:val="20"/>
           <w:shd w:val="clear" w:color="auto" w:fill="FFFFFF"/>
         </w:rPr>
-        <w:t>SQLServer2008R2SP1-KB2528583-x64-ENU.exe</w:t>
-      </w:r>
-    </w:p>
-    <w:p>
-      <w:pPr>
-        <w:ind w:firstLine="720"/>
+      </w:pPr>
+      <w:r>
         <w:rPr>
           <w:rFonts w:ascii="Segoe UI" w:hAnsi="Segoe UI" w:cs="Segoe UI"/>
           <w:color w:val="333333"/>
@@ -342,8 +417,12 @@
           <w:szCs w:val="20"/>
           <w:shd w:val="clear" w:color="auto" w:fill="FFFFFF"/>
         </w:rPr>
-      </w:pPr>
-      <w:r>
+        <w:t>-QLServer2008R2SP1-KB2528583-x86-ENU.exe</w:t>
+      </w:r>
+    </w:p>
+    <w:p>
+      <w:pPr>
+        <w:ind w:firstLine="720"/>
         <w:rPr>
           <w:rFonts w:ascii="Segoe UI" w:hAnsi="Segoe UI" w:cs="Segoe UI"/>
           <w:color w:val="333333"/>
@@ -351,8 +430,7 @@
           <w:szCs w:val="20"/>
           <w:shd w:val="clear" w:color="auto" w:fill="FFFFFF"/>
         </w:rPr>
-        <w:t>-</w:t>
-      </w:r>
+      </w:pPr>
       <w:r>
         <w:rPr>
           <w:rFonts w:ascii="Segoe UI" w:hAnsi="Segoe UI" w:cs="Segoe UI"/>
@@ -361,74 +439,44 @@
           <w:szCs w:val="20"/>
           <w:shd w:val="clear" w:color="auto" w:fill="FFFFFF"/>
         </w:rPr>
-        <w:t>QLServer2008R2SP1-KB2528583-x86-ENU.exe</w:t>
-      </w:r>
-    </w:p>
-    <w:p>
-      <w:pPr>
-        <w:ind w:firstLine="720"/>
-        <w:rPr>
-          <w:rFonts w:ascii="Segoe UI" w:hAnsi="Segoe UI" w:cs="Segoe UI"/>
-          <w:color w:val="333333"/>
-          <w:sz w:val="20"/>
-          <w:szCs w:val="20"/>
-          <w:shd w:val="clear" w:color="auto" w:fill="FFFFFF"/>
-        </w:rPr>
-      </w:pPr>
-      <w:r>
-        <w:rPr>
-          <w:rFonts w:ascii="Segoe UI" w:hAnsi="Segoe UI" w:cs="Segoe UI"/>
-          <w:color w:val="333333"/>
-          <w:sz w:val="20"/>
-          <w:szCs w:val="20"/>
-          <w:shd w:val="clear" w:color="auto" w:fill="FFFFFF"/>
-        </w:rPr>
-        <w:t>-</w:t>
-      </w:r>
-      <w:r>
-        <w:rPr>
-          <w:rFonts w:ascii="Segoe UI" w:hAnsi="Segoe UI" w:cs="Segoe UI"/>
-          <w:color w:val="333333"/>
-          <w:sz w:val="20"/>
-          <w:szCs w:val="20"/>
-          <w:shd w:val="clear" w:color="auto" w:fill="FFFFFF"/>
-        </w:rPr>
-        <w:t>SQLServer2008R2SP1-KB2528583-IA64-ENU.exe</w:t>
-      </w:r>
-    </w:p>
-    <w:p/>
-    <w:p>
-      <w:pPr>
-        <w:rPr>
-          <w:b/>
-        </w:rPr>
-      </w:pPr>
-      <w:r>
-        <w:rPr>
-          <w:b/>
-        </w:rPr>
-        <w:lastRenderedPageBreak/>
-        <w:t>4. SQL Server 2008 Management Studio: http://www.microsoft.com/en-us/download/details.aspx?id=7593</w:t>
-      </w:r>
-    </w:p>
-    <w:p/>
-    <w:p>
-      <w:pPr>
-        <w:rPr>
-          <w:b/>
-        </w:rPr>
-      </w:pPr>
-      <w:r>
-        <w:rPr>
-          <w:b/>
-        </w:rPr>
-        <w:t>5</w:t>
-      </w:r>
-      <w:r>
-        <w:rPr>
-          <w:b/>
-        </w:rPr>
-        <w:t>. Restart your machine to make sure the installation ran correctly.</w:t>
+        <w:t>-SQLServer2008R2SP1-KB2528583-IA64-ENU.exe</w:t>
+      </w:r>
+    </w:p>
+    <w:p/>
+    <w:p>
+      <w:pPr>
+        <w:rPr>
+          <w:b/>
+        </w:rPr>
+      </w:pPr>
+      <w:r>
+        <w:rPr>
+          <w:b/>
+        </w:rPr>
+        <w:t xml:space="preserve">4. SQL Server 2008 Management Studio: </w:t>
+      </w:r>
+      <w:hyperlink r:id="rId10" w:history="1">
+        <w:r>
+          <w:rPr>
+            <w:rStyle w:val="Hyperlink"/>
+            <w:b/>
+          </w:rPr>
+          <w:t>http://www.microsoft.com/en-us/download/details.aspx?id=7593</w:t>
+        </w:r>
+      </w:hyperlink>
+    </w:p>
+    <w:p/>
+    <w:p>
+      <w:pPr>
+        <w:rPr>
+          <w:b/>
+        </w:rPr>
+      </w:pPr>
+      <w:r>
+        <w:rPr>
+          <w:b/>
+        </w:rPr>
+        <w:t>5. Restart your machine to make sure the installation ran correctly.</w:t>
       </w:r>
     </w:p>
     <w:p/>
@@ -444,8 +492,6 @@
         </w:rPr>
         <w:t>6</w:t>
       </w:r>
-      <w:bookmarkStart w:id="0" w:name="_GoBack"/>
-      <w:bookmarkEnd w:id="0"/>
       <w:r>
         <w:rPr>
           <w:b/>
@@ -932,7 +978,6 @@
   <w:style w:type="character" w:default="1" w:styleId="DefaultParagraphFont">
     <w:name w:val="Default Paragraph Font"/>
     <w:uiPriority w:val="1"/>
-    <w:semiHidden/>
     <w:unhideWhenUsed/>
   </w:style>
   <w:style w:type="table" w:default="1" w:styleId="TableNormal">
@@ -966,6 +1011,17 @@
       <w:color w:val="0563C1" w:themeColor="hyperlink"/>
       <w:u w:val="single"/>
     </w:rPr>
+  </w:style>
+  <w:style w:type="paragraph" w:styleId="ListParagraph">
+    <w:name w:val="List Paragraph"/>
+    <w:basedOn w:val="Normal"/>
+    <w:uiPriority w:val="34"/>
+    <w:qFormat/>
+    <w:rsid w:val="00555B21"/>
+    <w:pPr>
+      <w:ind w:left="720"/>
+      <w:contextualSpacing/>
+    </w:pPr>
   </w:style>
 </w:styles>
 </file>

</xml_diff>